<commit_message>
Intégration enchère dans la vidéo
</commit_message>
<xml_diff>
--- a/rapportMern.docx
+++ b/rapportMern.docx
@@ -5,7 +5,7 @@
     <w:p>
       <w:pPr>
         <w:spacing w:after="421" w:line="240" w:lineRule="auto"/>
-        <w:jc w:val="center"/>
+        <w:jc w:val="both"/>
         <w:rPr>
           <w:rFonts w:ascii="Times New Roman" w:hAnsi="Times New Roman" w:cs="Times New Roman"/>
           <w:lang w:val="fr-FR"/>
@@ -26,7 +26,7 @@
         <w:tabs>
           <w:tab w:val="left" w:pos="5130"/>
         </w:tabs>
-        <w:jc w:val="center"/>
+        <w:jc w:val="both"/>
         <w:rPr>
           <w:rFonts w:ascii="Times New Roman" w:hAnsi="Times New Roman" w:cs="Times New Roman"/>
           <w:lang w:val="fr-FR"/>
@@ -247,7 +247,7 @@
         <w:tabs>
           <w:tab w:val="left" w:pos="5280"/>
         </w:tabs>
-        <w:jc w:val="center"/>
+        <w:jc w:val="both"/>
         <w:rPr>
           <w:rFonts w:ascii="Times New Roman" w:hAnsi="Times New Roman" w:cs="Times New Roman"/>
           <w:lang w:val="fr-FR"/>
@@ -259,52 +259,52 @@
         <w:tabs>
           <w:tab w:val="left" w:pos="2250"/>
         </w:tabs>
-        <w:jc w:val="center"/>
-        <w:rPr>
-          <w:rFonts w:ascii="Times New Roman" w:hAnsi="Times New Roman" w:cs="Times New Roman"/>
-          <w:lang w:val="fr-FR"/>
-        </w:rPr>
-      </w:pPr>
-    </w:p>
-    <w:p>
-      <w:pPr>
-        <w:jc w:val="center"/>
-        <w:rPr>
-          <w:rFonts w:ascii="Times New Roman" w:hAnsi="Times New Roman" w:cs="Times New Roman"/>
-          <w:lang w:val="fr-FR"/>
-        </w:rPr>
-      </w:pPr>
-    </w:p>
-    <w:p>
-      <w:pPr>
-        <w:jc w:val="center"/>
-        <w:rPr>
-          <w:rFonts w:ascii="Times New Roman" w:hAnsi="Times New Roman" w:cs="Times New Roman"/>
-          <w:lang w:val="fr-FR"/>
-        </w:rPr>
-      </w:pPr>
-    </w:p>
-    <w:p>
-      <w:pPr>
-        <w:jc w:val="center"/>
-        <w:rPr>
-          <w:rFonts w:ascii="Times New Roman" w:hAnsi="Times New Roman" w:cs="Times New Roman"/>
-          <w:lang w:val="fr-FR"/>
-        </w:rPr>
-      </w:pPr>
-    </w:p>
-    <w:p>
-      <w:pPr>
-        <w:jc w:val="center"/>
-        <w:rPr>
-          <w:rFonts w:ascii="Times New Roman" w:hAnsi="Times New Roman" w:cs="Times New Roman"/>
-          <w:lang w:val="fr-FR"/>
-        </w:rPr>
-      </w:pPr>
-    </w:p>
-    <w:p>
-      <w:pPr>
-        <w:jc w:val="center"/>
+        <w:jc w:val="both"/>
+        <w:rPr>
+          <w:rFonts w:ascii="Times New Roman" w:hAnsi="Times New Roman" w:cs="Times New Roman"/>
+          <w:lang w:val="fr-FR"/>
+        </w:rPr>
+      </w:pPr>
+    </w:p>
+    <w:p>
+      <w:pPr>
+        <w:jc w:val="both"/>
+        <w:rPr>
+          <w:rFonts w:ascii="Times New Roman" w:hAnsi="Times New Roman" w:cs="Times New Roman"/>
+          <w:lang w:val="fr-FR"/>
+        </w:rPr>
+      </w:pPr>
+    </w:p>
+    <w:p>
+      <w:pPr>
+        <w:jc w:val="both"/>
+        <w:rPr>
+          <w:rFonts w:ascii="Times New Roman" w:hAnsi="Times New Roman" w:cs="Times New Roman"/>
+          <w:lang w:val="fr-FR"/>
+        </w:rPr>
+      </w:pPr>
+    </w:p>
+    <w:p>
+      <w:pPr>
+        <w:jc w:val="both"/>
+        <w:rPr>
+          <w:rFonts w:ascii="Times New Roman" w:hAnsi="Times New Roman" w:cs="Times New Roman"/>
+          <w:lang w:val="fr-FR"/>
+        </w:rPr>
+      </w:pPr>
+    </w:p>
+    <w:p>
+      <w:pPr>
+        <w:jc w:val="both"/>
+        <w:rPr>
+          <w:rFonts w:ascii="Times New Roman" w:hAnsi="Times New Roman" w:cs="Times New Roman"/>
+          <w:lang w:val="fr-FR"/>
+        </w:rPr>
+      </w:pPr>
+    </w:p>
+    <w:p>
+      <w:pPr>
+        <w:jc w:val="both"/>
         <w:rPr>
           <w:rFonts w:ascii="Times New Roman" w:hAnsi="Times New Roman" w:cs="Times New Roman"/>
           <w:lang w:val="fr-FR"/>
@@ -314,7 +314,7 @@
     <w:p>
       <w:pPr>
         <w:spacing w:after="0" w:line="240" w:lineRule="auto"/>
-        <w:jc w:val="center"/>
+        <w:jc w:val="both"/>
         <w:rPr>
           <w:rFonts w:ascii="Times New Roman" w:hAnsi="Times New Roman" w:cs="Times New Roman"/>
           <w:lang w:val="fr-FR"/>
@@ -335,7 +335,7 @@
         <w:tabs>
           <w:tab w:val="left" w:pos="2100"/>
         </w:tabs>
-        <w:jc w:val="center"/>
+        <w:jc w:val="both"/>
         <w:rPr>
           <w:rFonts w:ascii="Times New Roman" w:hAnsi="Times New Roman" w:cs="Times New Roman"/>
           <w:lang w:val="fr-FR"/>
@@ -347,7 +347,7 @@
         <w:tabs>
           <w:tab w:val="left" w:pos="1050"/>
         </w:tabs>
-        <w:jc w:val="center"/>
+        <w:jc w:val="both"/>
         <w:rPr>
           <w:rFonts w:ascii="Times New Roman" w:hAnsi="Times New Roman" w:cs="Times New Roman"/>
           <w:sz w:val="26"/>
@@ -370,7 +370,7 @@
         <w:tabs>
           <w:tab w:val="left" w:pos="1050"/>
         </w:tabs>
-        <w:jc w:val="center"/>
+        <w:jc w:val="both"/>
         <w:rPr>
           <w:rFonts w:ascii="Times New Roman" w:hAnsi="Times New Roman" w:cs="Times New Roman"/>
           <w:sz w:val="32"/>
@@ -384,7 +384,7 @@
         <w:tabs>
           <w:tab w:val="left" w:pos="1050"/>
         </w:tabs>
-        <w:jc w:val="center"/>
+        <w:jc w:val="both"/>
         <w:rPr>
           <w:rFonts w:ascii="Times New Roman" w:hAnsi="Times New Roman" w:cs="Times New Roman"/>
           <w:sz w:val="32"/>
@@ -564,7 +564,7 @@
         <w:tabs>
           <w:tab w:val="left" w:pos="1050"/>
         </w:tabs>
-        <w:jc w:val="center"/>
+        <w:jc w:val="both"/>
         <w:rPr>
           <w:rFonts w:ascii="Times New Roman" w:hAnsi="Times New Roman" w:cs="Times New Roman"/>
           <w:sz w:val="32"/>
@@ -578,7 +578,7 @@
         <w:tabs>
           <w:tab w:val="left" w:pos="1050"/>
         </w:tabs>
-        <w:jc w:val="center"/>
+        <w:jc w:val="both"/>
         <w:rPr>
           <w:rFonts w:ascii="Times New Roman" w:hAnsi="Times New Roman" w:cs="Times New Roman"/>
           <w:sz w:val="32"/>
@@ -593,6 +593,7 @@
           <w:tab w:val="left" w:pos="1050"/>
         </w:tabs>
         <w:spacing w:line="360" w:lineRule="auto"/>
+        <w:jc w:val="both"/>
         <w:rPr>
           <w:rFonts w:ascii="Times New Roman" w:hAnsi="Times New Roman" w:cs="Times New Roman"/>
           <w:b/>
@@ -654,6 +655,7 @@
           <w:numId w:val="2"/>
         </w:numPr>
         <w:spacing w:line="360" w:lineRule="auto"/>
+        <w:jc w:val="both"/>
         <w:rPr>
           <w:rFonts w:ascii="Times New Roman" w:hAnsi="Times New Roman" w:cs="Times New Roman"/>
           <w:b/>
@@ -763,6 +765,7 @@
           <w:numId w:val="2"/>
         </w:numPr>
         <w:spacing w:line="360" w:lineRule="auto"/>
+        <w:jc w:val="both"/>
         <w:rPr>
           <w:rFonts w:ascii="Times New Roman" w:hAnsi="Times New Roman" w:cs="Times New Roman"/>
           <w:b/>
@@ -823,6 +826,7 @@
           <w:numId w:val="2"/>
         </w:numPr>
         <w:spacing w:line="360" w:lineRule="auto"/>
+        <w:jc w:val="both"/>
         <w:rPr>
           <w:rFonts w:ascii="Times New Roman" w:hAnsi="Times New Roman" w:cs="Times New Roman"/>
           <w:b/>
@@ -917,6 +921,7 @@
           <w:numId w:val="2"/>
         </w:numPr>
         <w:spacing w:line="360" w:lineRule="auto"/>
+        <w:jc w:val="both"/>
         <w:rPr>
           <w:rFonts w:ascii="Times New Roman" w:hAnsi="Times New Roman" w:cs="Times New Roman"/>
           <w:b/>
@@ -974,7 +979,7 @@
         <w:tabs>
           <w:tab w:val="left" w:pos="1050"/>
         </w:tabs>
-        <w:jc w:val="center"/>
+        <w:jc w:val="both"/>
         <w:rPr>
           <w:rFonts w:ascii="Times New Roman" w:hAnsi="Times New Roman" w:cs="Times New Roman"/>
         </w:rPr>
@@ -985,7 +990,7 @@
         <w:tabs>
           <w:tab w:val="left" w:pos="1050"/>
         </w:tabs>
-        <w:jc w:val="right"/>
+        <w:jc w:val="both"/>
         <w:rPr>
           <w:rFonts w:ascii="Times New Roman" w:hAnsi="Times New Roman" w:cs="Times New Roman"/>
           <w:b/>
@@ -1021,7 +1026,7 @@
           <w:tab w:val="left" w:pos="1050"/>
         </w:tabs>
         <w:ind w:left="2160"/>
-        <w:jc w:val="right"/>
+        <w:jc w:val="both"/>
         <w:rPr>
           <w:rFonts w:ascii="Times New Roman" w:hAnsi="Times New Roman" w:cs="Times New Roman"/>
           <w:b/>
@@ -1050,7 +1055,7 @@
     </w:p>
     <w:p>
       <w:pPr>
-        <w:jc w:val="center"/>
+        <w:jc w:val="both"/>
         <w:rPr>
           <w:rFonts w:ascii="Times New Roman" w:hAnsi="Times New Roman" w:cs="Times New Roman"/>
         </w:rPr>
@@ -1061,7 +1066,7 @@
         <w:tabs>
           <w:tab w:val="left" w:pos="2445"/>
         </w:tabs>
-        <w:jc w:val="center"/>
+        <w:jc w:val="both"/>
         <w:rPr>
           <w:rFonts w:ascii="Times New Roman" w:hAnsi="Times New Roman" w:cs="Times New Roman"/>
           <w:b/>
@@ -1135,6 +1140,7 @@
     </w:p>
     <w:p>
       <w:pPr>
+        <w:jc w:val="both"/>
         <w:rPr>
           <w:b/>
           <w:sz w:val="28"/>
@@ -1155,6 +1161,7 @@
     </w:p>
     <w:p>
       <w:pPr>
+        <w:jc w:val="both"/>
         <w:rPr>
           <w:sz w:val="28"/>
           <w:szCs w:val="28"/>
@@ -1207,7 +1214,23 @@
           <w:szCs w:val="28"/>
           <w:lang w:val="fr-FR"/>
         </w:rPr>
-        <w:t xml:space="preserve">n charge des comptes des utilisateurs </w:t>
+        <w:t>n charge des comptes des utilisateurs (vendeurs et clients)</w:t>
+      </w:r>
+      <w:r>
+        <w:rPr>
+          <w:sz w:val="28"/>
+          <w:szCs w:val="28"/>
+          <w:lang w:val="fr-FR"/>
+        </w:rPr>
+        <w:t>, les listes de produits, un panier d'achat pour les clients, le traitement des paiements</w:t>
+      </w:r>
+      <w:r>
+        <w:rPr>
+          <w:sz w:val="28"/>
+          <w:szCs w:val="28"/>
+          <w:lang w:val="fr-FR"/>
+        </w:rPr>
+        <w:t>,</w:t>
       </w:r>
       <w:bookmarkStart w:id="0" w:name="_GoBack"/>
       <w:bookmarkEnd w:id="0"/>
@@ -1217,35 +1240,36 @@
           <w:szCs w:val="28"/>
           <w:lang w:val="fr-FR"/>
         </w:rPr>
-        <w:t>(vendeurs et clients)</w:t>
-      </w:r>
-      <w:r>
-        <w:rPr>
-          <w:sz w:val="28"/>
-          <w:szCs w:val="28"/>
-          <w:lang w:val="fr-FR"/>
-        </w:rPr>
-        <w:t>, les listes de produits, un panier d'achat pour les clients, le traitement des paiements</w:t>
-      </w:r>
-      <w:r>
-        <w:rPr>
-          <w:sz w:val="28"/>
-          <w:szCs w:val="28"/>
-          <w:lang w:val="fr-FR"/>
-        </w:rPr>
-        <w:t xml:space="preserve"> et</w:t>
-      </w:r>
-      <w:r>
-        <w:rPr>
-          <w:sz w:val="28"/>
-          <w:szCs w:val="28"/>
-          <w:lang w:val="fr-FR"/>
-        </w:rPr>
-        <w:t xml:space="preserve"> la gestion des commandes.</w:t>
-      </w:r>
-    </w:p>
-    <w:p>
-      <w:pPr>
+        <w:t xml:space="preserve"> la gestion des commandes</w:t>
+      </w:r>
+      <w:r>
+        <w:rPr>
+          <w:sz w:val="28"/>
+          <w:szCs w:val="28"/>
+          <w:lang w:val="fr-FR"/>
+        </w:rPr>
+        <w:t xml:space="preserve"> </w:t>
+      </w:r>
+      <w:r>
+        <w:rPr>
+          <w:sz w:val="28"/>
+          <w:szCs w:val="28"/>
+          <w:lang w:val="fr-FR"/>
+        </w:rPr>
+        <w:t>et les capacités d'enchères en temps réel</w:t>
+      </w:r>
+      <w:r>
+        <w:rPr>
+          <w:sz w:val="28"/>
+          <w:szCs w:val="28"/>
+          <w:lang w:val="fr-FR"/>
+        </w:rPr>
+        <w:t>.</w:t>
+      </w:r>
+    </w:p>
+    <w:p>
+      <w:pPr>
+        <w:jc w:val="both"/>
         <w:rPr>
           <w:b/>
           <w:sz w:val="28"/>
@@ -1274,6 +1298,7 @@
     </w:p>
     <w:p>
       <w:pPr>
+        <w:jc w:val="both"/>
         <w:rPr>
           <w:sz w:val="28"/>
           <w:szCs w:val="28"/>
@@ -1291,6 +1316,7 @@
     </w:p>
     <w:p>
       <w:pPr>
+        <w:jc w:val="both"/>
         <w:rPr>
           <w:sz w:val="28"/>
           <w:szCs w:val="28"/>
@@ -1308,6 +1334,7 @@
     </w:p>
     <w:p>
       <w:pPr>
+        <w:jc w:val="both"/>
         <w:rPr>
           <w:sz w:val="28"/>
           <w:szCs w:val="28"/>
@@ -1334,6 +1361,7 @@
     </w:p>
     <w:p>
       <w:pPr>
+        <w:jc w:val="both"/>
         <w:rPr>
           <w:sz w:val="28"/>
           <w:szCs w:val="28"/>
@@ -1379,6 +1407,7 @@
           <w:ilvl w:val="0"/>
           <w:numId w:val="1"/>
         </w:numPr>
+        <w:jc w:val="both"/>
         <w:rPr>
           <w:sz w:val="28"/>
           <w:szCs w:val="28"/>
@@ -1400,6 +1429,7 @@
           <w:ilvl w:val="0"/>
           <w:numId w:val="1"/>
         </w:numPr>
+        <w:jc w:val="both"/>
         <w:rPr>
           <w:sz w:val="28"/>
           <w:szCs w:val="28"/>
@@ -1421,6 +1451,7 @@
           <w:ilvl w:val="0"/>
           <w:numId w:val="1"/>
         </w:numPr>
+        <w:jc w:val="both"/>
         <w:rPr>
           <w:sz w:val="28"/>
           <w:szCs w:val="28"/>
@@ -1438,6 +1469,7 @@
     </w:p>
     <w:p>
       <w:pPr>
+        <w:pStyle w:val="Paragraphedeliste"/>
         <w:numPr>
           <w:ilvl w:val="0"/>
           <w:numId w:val="1"/>
@@ -1445,6 +1477,27 @@
         <w:rPr>
           <w:sz w:val="28"/>
           <w:szCs w:val="28"/>
+        </w:rPr>
+      </w:pPr>
+      <w:r>
+        <w:rPr>
+          <w:sz w:val="28"/>
+          <w:szCs w:val="28"/>
+        </w:rPr>
+        <w:lastRenderedPageBreak/>
+        <w:t>Capacités d'enchères en temps réel : Les utilisateurs peuvent participer à des enchères en temps réel pour des produits spécifiques et recevoir des mises à jour en temps réel de l'état des enchères.</w:t>
+      </w:r>
+    </w:p>
+    <w:p>
+      <w:pPr>
+        <w:numPr>
+          <w:ilvl w:val="0"/>
+          <w:numId w:val="1"/>
+        </w:numPr>
+        <w:jc w:val="both"/>
+        <w:rPr>
+          <w:sz w:val="28"/>
+          <w:szCs w:val="28"/>
           <w:lang w:val="fr-FR"/>
         </w:rPr>
       </w:pPr>
@@ -1459,16 +1512,18 @@
     </w:p>
     <w:p>
       <w:pPr>
-        <w:rPr>
-          <w:b/>
-          <w:sz w:val="28"/>
-          <w:szCs w:val="28"/>
-          <w:lang w:val="fr-FR"/>
-        </w:rPr>
-      </w:pPr>
-    </w:p>
-    <w:p>
-      <w:pPr>
+        <w:jc w:val="both"/>
+        <w:rPr>
+          <w:b/>
+          <w:sz w:val="28"/>
+          <w:szCs w:val="28"/>
+          <w:lang w:val="fr-FR"/>
+        </w:rPr>
+      </w:pPr>
+    </w:p>
+    <w:p>
+      <w:pPr>
+        <w:jc w:val="both"/>
         <w:rPr>
           <w:b/>
           <w:sz w:val="28"/>
@@ -1488,6 +1543,7 @@
     </w:p>
     <w:p>
       <w:pPr>
+        <w:jc w:val="both"/>
         <w:rPr>
           <w:sz w:val="28"/>
           <w:szCs w:val="28"/>
@@ -1534,9 +1590,26 @@
         </w:rPr>
         <w:t xml:space="preserve"> en ligne robuste, fonctionnelle et conviviale.</w:t>
       </w:r>
-    </w:p>
-    <w:p>
-      <w:pPr>
+      <w:r>
+        <w:rPr>
+          <w:sz w:val="28"/>
+          <w:szCs w:val="28"/>
+          <w:lang w:val="fr-FR"/>
+        </w:rPr>
+        <w:t xml:space="preserve"> L'intégration de la </w:t>
+      </w:r>
+      <w:r>
+        <w:rPr>
+          <w:sz w:val="28"/>
+          <w:szCs w:val="28"/>
+          <w:lang w:val="fr-FR"/>
+        </w:rPr>
+        <w:t>fonctionnalité d'enchères en temps réel à l'aide de Socket.IO offre une expérience utilisateur améliorée.</w:t>
+      </w:r>
+    </w:p>
+    <w:p>
+      <w:pPr>
+        <w:jc w:val="both"/>
         <w:rPr>
           <w:sz w:val="28"/>
           <w:szCs w:val="28"/>
@@ -2224,7 +2297,6 @@
   <w:style w:type="character" w:default="1" w:styleId="Policepardfaut">
     <w:name w:val="Default Paragraph Font"/>
     <w:uiPriority w:val="1"/>
-    <w:semiHidden/>
     <w:unhideWhenUsed/>
   </w:style>
   <w:style w:type="table" w:default="1" w:styleId="TableauNormal">

</xml_diff>